<commit_message>
Add the sop of airplane mode of WLAN and WWAN and airplane_wwan.py, delete the /suite/backup data, add the /suite/roaming/wifi_roaming.exe
</commit_message>
<xml_diff>
--- a/sop/Airplane mode of Wireless LAN automated testing.docx
+++ b/sop/Airplane mode of Wireless LAN automated testing.docx
@@ -788,7 +788,18 @@
                 <w:kern w:val="0"/>
                 <w:szCs w:val="24"/>
               </w:rPr>
-              <w:t>Jane</w:t>
+              <w:t>Ju</w:t>
+            </w:r>
+            <w:bookmarkStart w:id="3" w:name="_GoBack"/>
+            <w:bookmarkEnd w:id="3"/>
+            <w:r>
+              <w:rPr>
+                <w:rFonts w:ascii="Times New Roman" w:eastAsia="新細明體" w:hAnsi="Times New Roman" w:cs="Times New Roman" w:hint="eastAsia"/>
+                <w:bCs/>
+                <w:kern w:val="0"/>
+                <w:szCs w:val="24"/>
+              </w:rPr>
+              <w:t>ne</w:t>
             </w:r>
             <w:r>
               <w:rPr>
@@ -924,19 +935,11 @@
         </w:rPr>
         <w:t xml:space="preserve">Install the </w:t>
       </w:r>
-      <w:proofErr w:type="spellStart"/>
-      <w:r>
-        <w:rPr>
-          <w:rFonts w:ascii="Times New Roman" w:hAnsi="Times New Roman" w:cs="Times New Roman" w:hint="eastAsia"/>
-        </w:rPr>
-        <w:t>adb</w:t>
-      </w:r>
-      <w:proofErr w:type="spellEnd"/>
-      <w:r>
-        <w:rPr>
-          <w:rFonts w:ascii="Times New Roman" w:hAnsi="Times New Roman" w:cs="Times New Roman" w:hint="eastAsia"/>
-        </w:rPr>
-        <w:t xml:space="preserve"> interface driver</w:t>
+      <w:r>
+        <w:rPr>
+          <w:rFonts w:ascii="Times New Roman" w:hAnsi="Times New Roman" w:cs="Times New Roman" w:hint="eastAsia"/>
+        </w:rPr>
+        <w:t>adb interface driver</w:t>
       </w:r>
     </w:p>
     <w:p>
@@ -1248,7 +1251,7 @@
     <w:p>
       <w:pPr>
         <w:rPr>
-          <w:rFonts w:ascii="Times New Roman" w:hAnsi="Times New Roman" w:cs="Times New Roman" w:hint="eastAsia"/>
+          <w:rFonts w:ascii="Times New Roman" w:hAnsi="Times New Roman" w:cs="Times New Roman"/>
         </w:rPr>
       </w:pPr>
       <w:r>
@@ -1274,7 +1277,7 @@
     <w:p>
       <w:pPr>
         <w:rPr>
-          <w:rFonts w:ascii="Times New Roman" w:hAnsi="Times New Roman" w:cs="Times New Roman" w:hint="eastAsia"/>
+          <w:rFonts w:ascii="Times New Roman" w:hAnsi="Times New Roman" w:cs="Times New Roman"/>
         </w:rPr>
       </w:pPr>
     </w:p>
@@ -1294,7 +1297,7 @@
     <w:p>
       <w:pPr>
         <w:rPr>
-          <w:rFonts w:ascii="Times New Roman" w:hAnsi="Times New Roman" w:cs="Times New Roman" w:hint="eastAsia"/>
+          <w:rFonts w:ascii="Times New Roman" w:hAnsi="Times New Roman" w:cs="Times New Roman"/>
         </w:rPr>
       </w:pPr>
       <w:r>
@@ -1355,7 +1358,7 @@
     <w:p>
       <w:pPr>
         <w:rPr>
-          <w:rFonts w:ascii="Times New Roman" w:hAnsi="Times New Roman" w:cs="Times New Roman" w:hint="eastAsia"/>
+          <w:rFonts w:ascii="Times New Roman" w:hAnsi="Times New Roman" w:cs="Times New Roman"/>
         </w:rPr>
       </w:pPr>
       <w:r>
@@ -1833,7 +1836,6 @@
         </w:rPr>
         <w:t xml:space="preserve">SSID: </w:t>
       </w:r>
-      <w:proofErr w:type="spellStart"/>
       <w:r>
         <w:rPr>
           <w:rFonts w:ascii="Times New Roman" w:hAnsi="Times New Roman" w:cs="Times New Roman"/>
@@ -1841,7 +1843,6 @@
         </w:rPr>
         <w:t>siot_dqa</w:t>
       </w:r>
-      <w:proofErr w:type="spellEnd"/>
     </w:p>
     <w:p>
       <w:pPr>
@@ -2147,14 +2148,12 @@
         </w:rPr>
         <w:t>“</w:t>
       </w:r>
-      <w:proofErr w:type="spellStart"/>
       <w:r>
         <w:rPr>
           <w:rFonts w:ascii="Times New Roman" w:hAnsi="Times New Roman" w:cs="Times New Roman" w:hint="eastAsia"/>
         </w:rPr>
         <w:t>siot_dqa</w:t>
       </w:r>
-      <w:proofErr w:type="spellEnd"/>
       <w:r>
         <w:rPr>
           <w:rFonts w:ascii="Times New Roman" w:hAnsi="Times New Roman" w:cs="Times New Roman"/>
@@ -2366,7 +2365,6 @@
         </w:rPr>
         <w:t xml:space="preserve">opy the </w:t>
       </w:r>
-      <w:proofErr w:type="spellStart"/>
       <w:r>
         <w:rPr>
           <w:rFonts w:ascii="Times New Roman" w:hAnsi="Times New Roman" w:cs="Times New Roman" w:hint="eastAsia"/>
@@ -2379,7 +2377,6 @@
         </w:rPr>
         <w:t>_wlan</w:t>
       </w:r>
-      <w:proofErr w:type="spellEnd"/>
       <w:r>
         <w:rPr>
           <w:rFonts w:ascii="Times New Roman" w:hAnsi="Times New Roman" w:cs="Times New Roman" w:hint="eastAsia"/>
@@ -2441,14 +2438,7 @@
           <w:rFonts w:ascii="Times New Roman" w:hAnsi="Times New Roman" w:cs="Times New Roman" w:hint="eastAsia"/>
           <w:color w:val="00B0F0"/>
         </w:rPr>
-        <w:t>2</w:t>
-      </w:r>
-      <w:r>
-        <w:rPr>
-          <w:rFonts w:ascii="Times New Roman" w:hAnsi="Times New Roman" w:cs="Times New Roman" w:hint="eastAsia"/>
-          <w:color w:val="00B0F0"/>
-        </w:rPr>
-        <w:t>)</w:t>
+        <w:t>2)</w:t>
       </w:r>
     </w:p>
     <w:p>
@@ -2923,14 +2913,7 @@
           <w:rFonts w:ascii="Times New Roman" w:hAnsi="Times New Roman" w:cs="Times New Roman" w:hint="eastAsia"/>
           <w:color w:val="00B0F0"/>
         </w:rPr>
-        <w:t>1</w:t>
-      </w:r>
-      <w:r>
-        <w:rPr>
-          <w:rFonts w:ascii="Times New Roman" w:hAnsi="Times New Roman" w:cs="Times New Roman" w:hint="eastAsia"/>
-          <w:color w:val="00B0F0"/>
-        </w:rPr>
-        <w:t>)</w:t>
+        <w:t>1)</w:t>
       </w:r>
     </w:p>
     <w:p>
@@ -3207,14 +3190,12 @@
         </w:rPr>
         <w:t>\</w:t>
       </w:r>
-      <w:proofErr w:type="spellStart"/>
       <w:r>
         <w:rPr>
           <w:rFonts w:ascii="Times New Roman" w:hAnsi="Times New Roman" w:cs="Times New Roman" w:hint="eastAsia"/>
         </w:rPr>
         <w:t>airplane_wlan</w:t>
       </w:r>
-      <w:proofErr w:type="spellEnd"/>
       <w:r>
         <w:rPr>
           <w:rFonts w:ascii="Times New Roman" w:hAnsi="Times New Roman" w:cs="Times New Roman" w:hint="eastAsia"/>
@@ -3637,14 +3618,12 @@
         </w:rPr>
         <w:t>\</w:t>
       </w:r>
-      <w:proofErr w:type="spellStart"/>
       <w:r>
         <w:rPr>
           <w:rFonts w:ascii="Times New Roman" w:hAnsi="Times New Roman" w:cs="Times New Roman" w:hint="eastAsia"/>
         </w:rPr>
         <w:t>airplane_wlan</w:t>
       </w:r>
-      <w:proofErr w:type="spellEnd"/>
       <w:r>
         <w:rPr>
           <w:rFonts w:ascii="Times New Roman" w:hAnsi="Times New Roman" w:cs="Times New Roman" w:hint="eastAsia"/>
@@ -3916,8 +3895,6 @@
         </w:rPr>
         <w:br w:type="page"/>
       </w:r>
-      <w:bookmarkStart w:id="3" w:name="_GoBack"/>
-      <w:bookmarkEnd w:id="3"/>
     </w:p>
     <w:p>
       <w:pPr>
@@ -3931,7 +3908,6 @@
           <w:rFonts w:ascii="Times New Roman" w:hAnsi="Times New Roman" w:cs="Times New Roman"/>
         </w:rPr>
       </w:pPr>
-      <w:proofErr w:type="gramStart"/>
       <w:r>
         <w:rPr>
           <w:rFonts w:ascii="Times New Roman" w:hAnsi="Times New Roman" w:cs="Times New Roman"/>
@@ -3943,14 +3919,7 @@
         <w:rPr>
           <w:rFonts w:ascii="Times New Roman" w:hAnsi="Times New Roman" w:cs="Times New Roman" w:hint="eastAsia"/>
         </w:rPr>
-        <w:t>.txt</w:t>
-      </w:r>
-      <w:proofErr w:type="gramEnd"/>
-      <w:r>
-        <w:rPr>
-          <w:rFonts w:ascii="Times New Roman" w:hAnsi="Times New Roman" w:cs="Times New Roman" w:hint="eastAsia"/>
-        </w:rPr>
-        <w:t xml:space="preserve"> is </w:t>
+        <w:t xml:space="preserve">.txt is </w:t>
       </w:r>
       <w:r>
         <w:rPr>
@@ -4294,14 +4263,12 @@
           </mc:Fallback>
         </mc:AlternateContent>
       </w:r>
-      <w:proofErr w:type="gramStart"/>
       <w:r>
         <w:rPr>
           <w:rFonts w:ascii="Times New Roman" w:hAnsi="Times New Roman" w:cs="Times New Roman"/>
         </w:rPr>
         <w:t>airplane_off_1_20190527_155251.jpg</w:t>
       </w:r>
-      <w:proofErr w:type="gramEnd"/>
       <w:r>
         <w:rPr>
           <w:rFonts w:ascii="Times New Roman" w:hAnsi="Times New Roman" w:cs="Times New Roman" w:hint="eastAsia"/>
@@ -4389,14 +4356,12 @@
           <w:rFonts w:ascii="Times New Roman" w:hAnsi="Times New Roman" w:cs="Times New Roman"/>
         </w:rPr>
       </w:pPr>
-      <w:proofErr w:type="gramStart"/>
       <w:r>
         <w:rPr>
           <w:rFonts w:ascii="Times New Roman" w:hAnsi="Times New Roman" w:cs="Times New Roman"/>
         </w:rPr>
         <w:t>airplane_on_1_20190527_155231.jpg</w:t>
       </w:r>
-      <w:proofErr w:type="gramEnd"/>
       <w:r>
         <w:rPr>
           <w:rFonts w:ascii="Times New Roman" w:hAnsi="Times New Roman" w:cs="Times New Roman" w:hint="eastAsia"/>
@@ -9256,7 +9221,7 @@
 </file>
 
 <file path=customXml/itemProps1.xml><?xml version="1.0" encoding="utf-8"?>
-<ds:datastoreItem xmlns:ds="http://schemas.openxmlformats.org/officeDocument/2006/customXml" ds:itemID="{8818A914-AE24-4104-9D6E-F7CEA5EF25ED}">
+<ds:datastoreItem xmlns:ds="http://schemas.openxmlformats.org/officeDocument/2006/customXml" ds:itemID="{9FA385D5-8F93-4EB1-B812-E38327E87C2D}">
   <ds:schemaRefs>
     <ds:schemaRef ds:uri="http://schemas.openxmlformats.org/officeDocument/2006/bibliography"/>
   </ds:schemaRefs>

</xml_diff>

<commit_message>
"Add the configparser API and merge the WAN and LAN code."
</commit_message>
<xml_diff>
--- a/sop/Airplane mode of Wireless LAN automated testing.docx
+++ b/sop/Airplane mode of Wireless LAN automated testing.docx
@@ -15,6 +15,8 @@
       </w:pPr>
       <w:bookmarkStart w:id="0" w:name="_Toc477251951"/>
       <w:bookmarkStart w:id="1" w:name="_Toc4206476"/>
+      <w:bookmarkStart w:id="2" w:name="_GoBack"/>
+      <w:bookmarkEnd w:id="2"/>
     </w:p>
     <w:p>
       <w:pPr>
@@ -383,7 +385,7 @@
           <w:szCs w:val="24"/>
         </w:rPr>
       </w:pPr>
-      <w:bookmarkStart w:id="2" w:name="_Toc369880176"/>
+      <w:bookmarkStart w:id="3" w:name="_Toc369880176"/>
       <w:r>
         <w:rPr>
           <w:rFonts w:ascii="Times New Roman" w:eastAsia="新細明體" w:hAnsi="Times New Roman" w:cs="Times New Roman"/>
@@ -718,7 +720,7 @@
             <w:tcBorders>
               <w:top w:val="single" w:sz="4" w:space="0" w:color="auto"/>
               <w:left w:val="single" w:sz="12" w:space="0" w:color="auto"/>
-              <w:bottom w:val="single" w:sz="12" w:space="0" w:color="auto"/>
+              <w:bottom w:val="single" w:sz="4" w:space="0" w:color="auto"/>
               <w:right w:val="single" w:sz="4" w:space="0" w:color="auto"/>
             </w:tcBorders>
             <w:vAlign w:val="center"/>
@@ -749,7 +751,7 @@
             <w:tcBorders>
               <w:top w:val="single" w:sz="4" w:space="0" w:color="auto"/>
               <w:left w:val="single" w:sz="4" w:space="0" w:color="auto"/>
-              <w:bottom w:val="single" w:sz="12" w:space="0" w:color="auto"/>
+              <w:bottom w:val="single" w:sz="4" w:space="0" w:color="auto"/>
               <w:right w:val="single" w:sz="4" w:space="0" w:color="auto"/>
             </w:tcBorders>
             <w:vAlign w:val="center"/>
@@ -790,8 +792,6 @@
               </w:rPr>
               <w:t>Ju</w:t>
             </w:r>
-            <w:bookmarkStart w:id="3" w:name="_GoBack"/>
-            <w:bookmarkEnd w:id="3"/>
             <w:r>
               <w:rPr>
                 <w:rFonts w:ascii="Times New Roman" w:eastAsia="新細明體" w:hAnsi="Times New Roman" w:cs="Times New Roman" w:hint="eastAsia"/>
@@ -818,7 +818,7 @@
             <w:tcBorders>
               <w:top w:val="single" w:sz="4" w:space="0" w:color="auto"/>
               <w:left w:val="single" w:sz="4" w:space="0" w:color="auto"/>
-              <w:bottom w:val="single" w:sz="12" w:space="0" w:color="auto"/>
+              <w:bottom w:val="single" w:sz="4" w:space="0" w:color="auto"/>
               <w:right w:val="single" w:sz="4" w:space="0" w:color="auto"/>
             </w:tcBorders>
             <w:vAlign w:val="center"/>
@@ -849,7 +849,7 @@
             <w:tcBorders>
               <w:top w:val="single" w:sz="4" w:space="0" w:color="auto"/>
               <w:left w:val="single" w:sz="4" w:space="0" w:color="auto"/>
-              <w:bottom w:val="single" w:sz="12" w:space="0" w:color="auto"/>
+              <w:bottom w:val="single" w:sz="4" w:space="0" w:color="auto"/>
               <w:right w:val="single" w:sz="12" w:space="0" w:color="auto"/>
             </w:tcBorders>
             <w:vAlign w:val="center"/>
@@ -874,7 +874,137 @@
           </w:p>
         </w:tc>
       </w:tr>
-      <w:bookmarkEnd w:id="2"/>
+      <w:tr>
+        <w:trPr>
+          <w:trHeight w:val="360"/>
+          <w:jc w:val="center"/>
+        </w:trPr>
+        <w:tc>
+          <w:tcPr>
+            <w:tcW w:w="547" w:type="pct"/>
+            <w:tcBorders>
+              <w:top w:val="single" w:sz="4" w:space="0" w:color="auto"/>
+              <w:left w:val="single" w:sz="12" w:space="0" w:color="auto"/>
+              <w:bottom w:val="single" w:sz="12" w:space="0" w:color="auto"/>
+              <w:right w:val="single" w:sz="4" w:space="0" w:color="auto"/>
+            </w:tcBorders>
+            <w:vAlign w:val="center"/>
+          </w:tcPr>
+          <w:p>
+            <w:pPr>
+              <w:widowControl/>
+              <w:jc w:val="center"/>
+              <w:rPr>
+                <w:rFonts w:ascii="Times New Roman" w:eastAsia="新細明體" w:hAnsi="Times New Roman" w:cs="Times New Roman" w:hint="eastAsia"/>
+                <w:kern w:val="0"/>
+                <w:szCs w:val="24"/>
+              </w:rPr>
+            </w:pPr>
+            <w:r>
+              <w:rPr>
+                <w:rFonts w:ascii="Times New Roman" w:eastAsia="新細明體" w:hAnsi="Times New Roman" w:cs="Times New Roman" w:hint="eastAsia"/>
+                <w:kern w:val="0"/>
+                <w:szCs w:val="24"/>
+              </w:rPr>
+              <w:t>V2.0</w:t>
+            </w:r>
+          </w:p>
+        </w:tc>
+        <w:tc>
+          <w:tcPr>
+            <w:tcW w:w="848" w:type="pct"/>
+            <w:tcBorders>
+              <w:top w:val="single" w:sz="4" w:space="0" w:color="auto"/>
+              <w:left w:val="single" w:sz="4" w:space="0" w:color="auto"/>
+              <w:bottom w:val="single" w:sz="12" w:space="0" w:color="auto"/>
+              <w:right w:val="single" w:sz="4" w:space="0" w:color="auto"/>
+            </w:tcBorders>
+            <w:vAlign w:val="center"/>
+          </w:tcPr>
+          <w:p>
+            <w:pPr>
+              <w:widowControl/>
+              <w:rPr>
+                <w:rFonts w:ascii="Times New Roman" w:eastAsia="新細明體" w:hAnsi="Times New Roman" w:cs="Times New Roman" w:hint="eastAsia"/>
+                <w:bCs/>
+                <w:kern w:val="0"/>
+                <w:szCs w:val="24"/>
+              </w:rPr>
+            </w:pPr>
+            <w:r>
+              <w:rPr>
+                <w:rFonts w:ascii="Times New Roman" w:eastAsia="新細明體" w:hAnsi="Times New Roman" w:cs="Times New Roman" w:hint="eastAsia"/>
+                <w:bCs/>
+                <w:kern w:val="0"/>
+                <w:szCs w:val="24"/>
+              </w:rPr>
+              <w:t>12-June-2019</w:t>
+            </w:r>
+          </w:p>
+        </w:tc>
+        <w:tc>
+          <w:tcPr>
+            <w:tcW w:w="1115" w:type="pct"/>
+            <w:tcBorders>
+              <w:top w:val="single" w:sz="4" w:space="0" w:color="auto"/>
+              <w:left w:val="single" w:sz="4" w:space="0" w:color="auto"/>
+              <w:bottom w:val="single" w:sz="12" w:space="0" w:color="auto"/>
+              <w:right w:val="single" w:sz="4" w:space="0" w:color="auto"/>
+            </w:tcBorders>
+            <w:vAlign w:val="center"/>
+          </w:tcPr>
+          <w:p>
+            <w:pPr>
+              <w:widowControl/>
+              <w:jc w:val="center"/>
+              <w:rPr>
+                <w:rFonts w:ascii="Times New Roman" w:eastAsia="新細明體" w:hAnsi="Times New Roman" w:cs="Times New Roman" w:hint="eastAsia"/>
+                <w:kern w:val="0"/>
+                <w:szCs w:val="24"/>
+              </w:rPr>
+            </w:pPr>
+            <w:r>
+              <w:rPr>
+                <w:rFonts w:ascii="Times New Roman" w:eastAsia="新細明體" w:hAnsi="Times New Roman" w:cs="Times New Roman" w:hint="eastAsia"/>
+                <w:kern w:val="0"/>
+                <w:szCs w:val="24"/>
+              </w:rPr>
+              <w:t>ZL Chen</w:t>
+            </w:r>
+          </w:p>
+        </w:tc>
+        <w:tc>
+          <w:tcPr>
+            <w:tcW w:w="2490" w:type="pct"/>
+            <w:tcBorders>
+              <w:top w:val="single" w:sz="4" w:space="0" w:color="auto"/>
+              <w:left w:val="single" w:sz="4" w:space="0" w:color="auto"/>
+              <w:bottom w:val="single" w:sz="12" w:space="0" w:color="auto"/>
+              <w:right w:val="single" w:sz="12" w:space="0" w:color="auto"/>
+            </w:tcBorders>
+            <w:vAlign w:val="center"/>
+          </w:tcPr>
+          <w:p>
+            <w:pPr>
+              <w:widowControl/>
+              <w:rPr>
+                <w:rFonts w:ascii="Times New Roman" w:eastAsia="新細明體" w:hAnsi="Times New Roman" w:cs="Times New Roman" w:hint="eastAsia"/>
+                <w:kern w:val="0"/>
+                <w:szCs w:val="24"/>
+              </w:rPr>
+            </w:pPr>
+            <w:r>
+              <w:rPr>
+                <w:rFonts w:ascii="Times New Roman" w:eastAsia="新細明體" w:hAnsi="Times New Roman" w:cs="Times New Roman" w:hint="eastAsia"/>
+                <w:kern w:val="0"/>
+                <w:szCs w:val="24"/>
+              </w:rPr>
+              <w:t>Second version release for WLAN.</w:t>
+            </w:r>
+          </w:p>
+        </w:tc>
+      </w:tr>
+      <w:bookmarkEnd w:id="3"/>
     </w:tbl>
     <w:p>
       <w:pPr>
@@ -935,11 +1065,19 @@
         </w:rPr>
         <w:t xml:space="preserve">Install the </w:t>
       </w:r>
-      <w:r>
-        <w:rPr>
-          <w:rFonts w:ascii="Times New Roman" w:hAnsi="Times New Roman" w:cs="Times New Roman" w:hint="eastAsia"/>
-        </w:rPr>
-        <w:t>adb interface driver</w:t>
+      <w:proofErr w:type="spellStart"/>
+      <w:r>
+        <w:rPr>
+          <w:rFonts w:ascii="Times New Roman" w:hAnsi="Times New Roman" w:cs="Times New Roman" w:hint="eastAsia"/>
+        </w:rPr>
+        <w:t>adb</w:t>
+      </w:r>
+      <w:proofErr w:type="spellEnd"/>
+      <w:r>
+        <w:rPr>
+          <w:rFonts w:ascii="Times New Roman" w:hAnsi="Times New Roman" w:cs="Times New Roman" w:hint="eastAsia"/>
+        </w:rPr>
+        <w:t xml:space="preserve"> interface driver</w:t>
       </w:r>
     </w:p>
     <w:p>
@@ -1836,6 +1974,7 @@
         </w:rPr>
         <w:t xml:space="preserve">SSID: </w:t>
       </w:r>
+      <w:proofErr w:type="spellStart"/>
       <w:r>
         <w:rPr>
           <w:rFonts w:ascii="Times New Roman" w:hAnsi="Times New Roman" w:cs="Times New Roman"/>
@@ -1843,6 +1982,7 @@
         </w:rPr>
         <w:t>siot_dqa</w:t>
       </w:r>
+      <w:proofErr w:type="spellEnd"/>
     </w:p>
     <w:p>
       <w:pPr>
@@ -2148,12 +2288,14 @@
         </w:rPr>
         <w:t>“</w:t>
       </w:r>
+      <w:proofErr w:type="spellStart"/>
       <w:r>
         <w:rPr>
           <w:rFonts w:ascii="Times New Roman" w:hAnsi="Times New Roman" w:cs="Times New Roman" w:hint="eastAsia"/>
         </w:rPr>
         <w:t>siot_dqa</w:t>
       </w:r>
+      <w:proofErr w:type="spellEnd"/>
       <w:r>
         <w:rPr>
           <w:rFonts w:ascii="Times New Roman" w:hAnsi="Times New Roman" w:cs="Times New Roman"/>
@@ -2365,6 +2507,7 @@
         </w:rPr>
         <w:t xml:space="preserve">opy the </w:t>
       </w:r>
+      <w:proofErr w:type="spellStart"/>
       <w:r>
         <w:rPr>
           <w:rFonts w:ascii="Times New Roman" w:hAnsi="Times New Roman" w:cs="Times New Roman" w:hint="eastAsia"/>
@@ -2377,6 +2520,7 @@
         </w:rPr>
         <w:t>_wlan</w:t>
       </w:r>
+      <w:proofErr w:type="spellEnd"/>
       <w:r>
         <w:rPr>
           <w:rFonts w:ascii="Times New Roman" w:hAnsi="Times New Roman" w:cs="Times New Roman" w:hint="eastAsia"/>
@@ -2718,14 +2862,14 @@
       </w:pPr>
       <w:r>
         <w:rPr>
-          <w:rFonts w:ascii="Times New Roman" w:hAnsi="Times New Roman" w:cs="Times New Roman" w:hint="eastAsia"/>
+          <w:rFonts w:ascii="Times New Roman" w:hAnsi="Times New Roman" w:cs="Times New Roman"/>
           <w:noProof/>
         </w:rPr>
         <w:drawing>
           <wp:inline distT="0" distB="0" distL="0" distR="0">
-            <wp:extent cx="3848100" cy="1095375"/>
+            <wp:extent cx="4343400" cy="1000125"/>
             <wp:effectExtent l="0" t="0" r="0" b="9525"/>
-            <wp:docPr id="13" name="圖片 13"/>
+            <wp:docPr id="17" name="圖片 17"/>
             <wp:cNvGraphicFramePr>
               <a:graphicFrameLocks xmlns:a="http://schemas.openxmlformats.org/drawingml/2006/main" noChangeAspect="1"/>
             </wp:cNvGraphicFramePr>
@@ -2733,7 +2877,7 @@
               <a:graphicData uri="http://schemas.openxmlformats.org/drawingml/2006/picture">
                 <pic:pic xmlns:pic="http://schemas.openxmlformats.org/drawingml/2006/picture">
                   <pic:nvPicPr>
-                    <pic:cNvPr id="0" name="LINE_P2019524_150634.jpg"/>
+                    <pic:cNvPr id="0" name="LINE_P2019612_093451.jpg"/>
                     <pic:cNvPicPr/>
                   </pic:nvPicPr>
                   <pic:blipFill>
@@ -2751,7 +2895,7 @@
                   <pic:spPr>
                     <a:xfrm>
                       <a:off x="0" y="0"/>
-                      <a:ext cx="3848100" cy="1095375"/>
+                      <a:ext cx="4343400" cy="1000125"/>
                     </a:xfrm>
                     <a:prstGeom prst="rect">
                       <a:avLst/>
@@ -2803,14 +2947,14 @@
       </w:pPr>
       <w:r>
         <w:rPr>
-          <w:rFonts w:ascii="Times New Roman" w:hAnsi="Times New Roman" w:cs="Times New Roman" w:hint="eastAsia"/>
+          <w:rFonts w:ascii="Times New Roman" w:hAnsi="Times New Roman" w:cs="Times New Roman"/>
           <w:noProof/>
         </w:rPr>
         <w:drawing>
           <wp:inline distT="0" distB="0" distL="0" distR="0">
-            <wp:extent cx="2825087" cy="733789"/>
-            <wp:effectExtent l="0" t="0" r="0" b="9525"/>
-            <wp:docPr id="14" name="圖片 14"/>
+            <wp:extent cx="3790950" cy="1009650"/>
+            <wp:effectExtent l="0" t="0" r="0" b="0"/>
+            <wp:docPr id="19" name="圖片 19"/>
             <wp:cNvGraphicFramePr>
               <a:graphicFrameLocks xmlns:a="http://schemas.openxmlformats.org/drawingml/2006/main" noChangeAspect="1"/>
             </wp:cNvGraphicFramePr>
@@ -2818,7 +2962,7 @@
               <a:graphicData uri="http://schemas.openxmlformats.org/drawingml/2006/picture">
                 <pic:pic xmlns:pic="http://schemas.openxmlformats.org/drawingml/2006/picture">
                   <pic:nvPicPr>
-                    <pic:cNvPr id="0" name="LINE_P2019524_150706.jpg"/>
+                    <pic:cNvPr id="0" name="LINE_P2019612_093403.jpg"/>
                     <pic:cNvPicPr/>
                   </pic:nvPicPr>
                   <pic:blipFill>
@@ -2836,7 +2980,7 @@
                   <pic:spPr>
                     <a:xfrm>
                       <a:off x="0" y="0"/>
-                      <a:ext cx="2844426" cy="738812"/>
+                      <a:ext cx="3790950" cy="1009650"/>
                     </a:xfrm>
                     <a:prstGeom prst="rect">
                       <a:avLst/>
@@ -3190,12 +3334,14 @@
         </w:rPr>
         <w:t>\</w:t>
       </w:r>
+      <w:proofErr w:type="spellStart"/>
       <w:r>
         <w:rPr>
           <w:rFonts w:ascii="Times New Roman" w:hAnsi="Times New Roman" w:cs="Times New Roman" w:hint="eastAsia"/>
         </w:rPr>
         <w:t>airplane_wlan</w:t>
       </w:r>
+      <w:proofErr w:type="spellEnd"/>
       <w:r>
         <w:rPr>
           <w:rFonts w:ascii="Times New Roman" w:hAnsi="Times New Roman" w:cs="Times New Roman" w:hint="eastAsia"/>
@@ -3618,12 +3764,14 @@
         </w:rPr>
         <w:t>\</w:t>
       </w:r>
+      <w:proofErr w:type="spellStart"/>
       <w:r>
         <w:rPr>
           <w:rFonts w:ascii="Times New Roman" w:hAnsi="Times New Roman" w:cs="Times New Roman" w:hint="eastAsia"/>
         </w:rPr>
         <w:t>airplane_wlan</w:t>
       </w:r>
+      <w:proofErr w:type="spellEnd"/>
       <w:r>
         <w:rPr>
           <w:rFonts w:ascii="Times New Roman" w:hAnsi="Times New Roman" w:cs="Times New Roman" w:hint="eastAsia"/>
@@ -3908,6 +4056,7 @@
           <w:rFonts w:ascii="Times New Roman" w:hAnsi="Times New Roman" w:cs="Times New Roman"/>
         </w:rPr>
       </w:pPr>
+      <w:proofErr w:type="gramStart"/>
       <w:r>
         <w:rPr>
           <w:rFonts w:ascii="Times New Roman" w:hAnsi="Times New Roman" w:cs="Times New Roman"/>
@@ -3919,7 +4068,14 @@
         <w:rPr>
           <w:rFonts w:ascii="Times New Roman" w:hAnsi="Times New Roman" w:cs="Times New Roman" w:hint="eastAsia"/>
         </w:rPr>
-        <w:t xml:space="preserve">.txt is </w:t>
+        <w:t>.txt</w:t>
+      </w:r>
+      <w:proofErr w:type="gramEnd"/>
+      <w:r>
+        <w:rPr>
+          <w:rFonts w:ascii="Times New Roman" w:hAnsi="Times New Roman" w:cs="Times New Roman" w:hint="eastAsia"/>
+        </w:rPr>
+        <w:t xml:space="preserve"> is </w:t>
       </w:r>
       <w:r>
         <w:rPr>
@@ -4263,12 +4419,14 @@
           </mc:Fallback>
         </mc:AlternateContent>
       </w:r>
+      <w:proofErr w:type="gramStart"/>
       <w:r>
         <w:rPr>
           <w:rFonts w:ascii="Times New Roman" w:hAnsi="Times New Roman" w:cs="Times New Roman"/>
         </w:rPr>
         <w:t>airplane_off_1_20190527_155251.jpg</w:t>
       </w:r>
+      <w:proofErr w:type="gramEnd"/>
       <w:r>
         <w:rPr>
           <w:rFonts w:ascii="Times New Roman" w:hAnsi="Times New Roman" w:cs="Times New Roman" w:hint="eastAsia"/>
@@ -4356,12 +4514,14 @@
           <w:rFonts w:ascii="Times New Roman" w:hAnsi="Times New Roman" w:cs="Times New Roman"/>
         </w:rPr>
       </w:pPr>
+      <w:proofErr w:type="gramStart"/>
       <w:r>
         <w:rPr>
           <w:rFonts w:ascii="Times New Roman" w:hAnsi="Times New Roman" w:cs="Times New Roman"/>
         </w:rPr>
         <w:t>airplane_on_1_20190527_155231.jpg</w:t>
       </w:r>
+      <w:proofErr w:type="gramEnd"/>
       <w:r>
         <w:rPr>
           <w:rFonts w:ascii="Times New Roman" w:hAnsi="Times New Roman" w:cs="Times New Roman" w:hint="eastAsia"/>
@@ -9221,7 +9381,7 @@
 </file>
 
 <file path=customXml/itemProps1.xml><?xml version="1.0" encoding="utf-8"?>
-<ds:datastoreItem xmlns:ds="http://schemas.openxmlformats.org/officeDocument/2006/customXml" ds:itemID="{9FA385D5-8F93-4EB1-B812-E38327E87C2D}">
+<ds:datastoreItem xmlns:ds="http://schemas.openxmlformats.org/officeDocument/2006/customXml" ds:itemID="{312D436C-B619-438F-95B2-56811617800C}">
   <ds:schemaRefs>
     <ds:schemaRef ds:uri="http://schemas.openxmlformats.org/officeDocument/2006/bibliography"/>
   </ds:schemaRefs>

</xml_diff>